<commit_message>
adatbazis készlet és kosár darabszám
</commit_message>
<xml_diff>
--- a/ssadm/SSADM.docx
+++ b/ssadm/SSADM.docx
@@ -1,6 +1,6 @@
 
 <file path=word/document.xml><?xml version="1.0" encoding="utf-8"?>
-<w:document xmlns:wpc="http://schemas.microsoft.com/office/word/2010/wordprocessingCanvas" xmlns:cx="http://schemas.microsoft.com/office/drawing/2014/chartex" xmlns:cx1="http://schemas.microsoft.com/office/drawing/2015/9/8/chartex" xmlns:cx2="http://schemas.microsoft.com/office/drawing/2015/10/21/chartex" xmlns:cx3="http://schemas.microsoft.com/office/drawing/2016/5/9/chartex" xmlns:cx4="http://schemas.microsoft.com/office/drawing/2016/5/10/chartex" xmlns:cx5="http://schemas.microsoft.com/office/drawing/2016/5/11/chartex" xmlns:cx6="http://schemas.microsoft.com/office/drawing/2016/5/12/chartex" xmlns:cx7="http://schemas.microsoft.com/office/drawing/2016/5/13/chartex" xmlns:cx8="http://schemas.microsoft.com/office/drawing/2016/5/14/chartex" xmlns:mc="http://schemas.openxmlformats.org/markup-compatibility/2006" xmlns:aink="http://schemas.microsoft.com/office/drawing/2016/ink" xmlns:am3d="http://schemas.microsoft.com/office/drawing/2017/model3d" xmlns:o="urn:schemas-microsoft-com:office:office" xmlns:oel="http://schemas.microsoft.com/office/2019/extlst" xmlns:r="http://schemas.openxmlformats.org/officeDocument/2006/relationships" xmlns:m="http://schemas.openxmlformats.org/officeDocument/2006/math" xmlns:v="urn:schemas-microsoft-com:vml" xmlns:wp14="http://schemas.microsoft.com/office/word/2010/wordprocessingDrawing" xmlns:wp="http://schemas.openxmlformats.org/drawingml/2006/wordprocessingDrawing" xmlns:w10="urn:schemas-microsoft-com:office:word" xmlns:w="http://schemas.openxmlformats.org/wordprocessingml/2006/main" xmlns:w14="http://schemas.microsoft.com/office/word/2010/wordml" xmlns:w15="http://schemas.microsoft.com/office/word/2012/wordml" xmlns:w16cex="http://schemas.microsoft.com/office/word/2018/wordml/cex" xmlns:w16cid="http://schemas.microsoft.com/office/word/2016/wordml/cid" xmlns:w16="http://schemas.microsoft.com/office/word/2018/wordml" xmlns:w16sdtdh="http://schemas.microsoft.com/office/word/2020/wordml/sdtdatahash" xmlns:w16se="http://schemas.microsoft.com/office/word/2015/wordml/symex" xmlns:wpg="http://schemas.microsoft.com/office/word/2010/wordprocessingGroup" xmlns:wpi="http://schemas.microsoft.com/office/word/2010/wordprocessingInk" xmlns:wne="http://schemas.microsoft.com/office/word/2006/wordml" xmlns:wps="http://schemas.microsoft.com/office/word/2010/wordprocessingShape" mc:Ignorable="w14 w15 w16se w16cid w16 w16cex w16sdtdh wp14">
+<w:document xmlns:wpc="http://schemas.microsoft.com/office/word/2010/wordprocessingCanvas" xmlns:cx="http://schemas.microsoft.com/office/drawing/2014/chartex" xmlns:cx1="http://schemas.microsoft.com/office/drawing/2015/9/8/chartex" xmlns:cx2="http://schemas.microsoft.com/office/drawing/2015/10/21/chartex" xmlns:cx3="http://schemas.microsoft.com/office/drawing/2016/5/9/chartex" xmlns:cx4="http://schemas.microsoft.com/office/drawing/2016/5/10/chartex" xmlns:cx5="http://schemas.microsoft.com/office/drawing/2016/5/11/chartex" xmlns:cx6="http://schemas.microsoft.com/office/drawing/2016/5/12/chartex" xmlns:cx7="http://schemas.microsoft.com/office/drawing/2016/5/13/chartex" xmlns:cx8="http://schemas.microsoft.com/office/drawing/2016/5/14/chartex" xmlns:mc="http://schemas.openxmlformats.org/markup-compatibility/2006" xmlns:aink="http://schemas.microsoft.com/office/drawing/2016/ink" xmlns:am3d="http://schemas.microsoft.com/office/drawing/2017/model3d" xmlns:o="urn:schemas-microsoft-com:office:office" xmlns:oel="http://schemas.microsoft.com/office/2019/extlst" xmlns:r="http://schemas.openxmlformats.org/officeDocument/2006/relationships" xmlns:m="http://schemas.openxmlformats.org/officeDocument/2006/math" xmlns:v="urn:schemas-microsoft-com:vml" xmlns:wp14="http://schemas.microsoft.com/office/word/2010/wordprocessingDrawing" xmlns:wp="http://schemas.openxmlformats.org/drawingml/2006/wordprocessingDrawing" xmlns:w10="urn:schemas-microsoft-com:office:word" xmlns:w="http://schemas.openxmlformats.org/wordprocessingml/2006/main" xmlns:w14="http://schemas.microsoft.com/office/word/2010/wordml" xmlns:w15="http://schemas.microsoft.com/office/word/2012/wordml" xmlns:w16cex="http://schemas.microsoft.com/office/word/2018/wordml/cex" xmlns:w16cid="http://schemas.microsoft.com/office/word/2016/wordml/cid" xmlns:w16="http://schemas.microsoft.com/office/word/2018/wordml" xmlns:w16du="http://schemas.microsoft.com/office/word/2023/wordml/word16du" xmlns:w16sdtdh="http://schemas.microsoft.com/office/word/2020/wordml/sdtdatahash" xmlns:w16se="http://schemas.microsoft.com/office/word/2015/wordml/symex" xmlns:wpg="http://schemas.microsoft.com/office/word/2010/wordprocessingGroup" xmlns:wpi="http://schemas.microsoft.com/office/word/2010/wordprocessingInk" xmlns:wne="http://schemas.microsoft.com/office/word/2006/wordml" xmlns:wps="http://schemas.microsoft.com/office/word/2010/wordprocessingShape" mc:Ignorable="w14 w15 w16se w16cid w16 w16cex w16sdtdh w16du wp14">
   <w:background w:color="FFFFFF" w:themeColor="background1"/>
   <w:body>
     <w:p>
@@ -3151,18 +3151,311 @@
         <w:spacing w:after="40"/>
         <w:rPr>
           <w:rFonts w:ascii="Calibri" w:eastAsia="Times New Roman" w:hAnsi="Calibri" w:cs="Calibri"/>
+          <w:b/>
+          <w:bCs/>
           <w:lang w:val="hu-HU" w:eastAsia="hu-HU"/>
         </w:rPr>
       </w:pPr>
-      <w:r>
+      <w:proofErr w:type="spellStart"/>
+      <w:r>
+        <w:rPr>
+          <w:rFonts w:ascii="Calibri" w:hAnsi="Calibri" w:cs="Calibri"/>
+          <w:b/>
+          <w:bCs/>
+        </w:rPr>
+        <w:t>Készlet</w:t>
+      </w:r>
+      <w:proofErr w:type="spellEnd"/>
+      <w:r>
+        <w:rPr>
+          <w:rFonts w:ascii="Calibri" w:hAnsi="Calibri" w:cs="Calibri"/>
+          <w:b/>
+          <w:bCs/>
+        </w:rPr>
+        <w:t xml:space="preserve"> </w:t>
+      </w:r>
+      <w:proofErr w:type="spellStart"/>
+      <w:r>
+        <w:rPr>
+          <w:rFonts w:ascii="Calibri" w:hAnsi="Calibri" w:cs="Calibri"/>
+          <w:b/>
+          <w:bCs/>
+        </w:rPr>
+        <w:t>nyilvántartása</w:t>
+      </w:r>
+      <w:proofErr w:type="spellEnd"/>
+      <w:r>
+        <w:rPr>
+          <w:rFonts w:ascii="Calibri" w:hAnsi="Calibri" w:cs="Calibri"/>
+          <w:b/>
+          <w:bCs/>
+        </w:rPr>
+        <w:t xml:space="preserve">: </w:t>
+      </w:r>
+    </w:p>
+    <w:p>
+      <w:pPr>
+        <w:pStyle w:val="Listaszerbekezds"/>
+        <w:numPr>
+          <w:ilvl w:val="0"/>
+          <w:numId w:val="16"/>
+        </w:numPr>
+        <w:spacing w:after="40"/>
+        <w:rPr>
+          <w:rFonts w:ascii="Calibri" w:eastAsia="Times New Roman" w:hAnsi="Calibri" w:cs="Calibri"/>
+          <w:lang w:val="hu-HU" w:eastAsia="hu-HU"/>
+        </w:rPr>
+      </w:pPr>
+      <w:r>
+        <w:rPr>
+          <w:rFonts w:ascii="Calibri" w:hAnsi="Calibri" w:cs="Calibri"/>
+        </w:rPr>
+        <w:t xml:space="preserve">A </w:t>
+      </w:r>
+      <w:proofErr w:type="spellStart"/>
+      <w:r>
+        <w:rPr>
+          <w:rFonts w:ascii="Calibri" w:hAnsi="Calibri" w:cs="Calibri"/>
+        </w:rPr>
+        <w:t>rendszer</w:t>
+      </w:r>
+      <w:proofErr w:type="spellEnd"/>
+      <w:r>
+        <w:rPr>
+          <w:rFonts w:ascii="Calibri" w:hAnsi="Calibri" w:cs="Calibri"/>
+        </w:rPr>
+        <w:t xml:space="preserve"> </w:t>
+      </w:r>
+      <w:proofErr w:type="spellStart"/>
+      <w:r>
+        <w:rPr>
+          <w:rFonts w:ascii="Calibri" w:hAnsi="Calibri" w:cs="Calibri"/>
+        </w:rPr>
+        <w:t>nyilvántartja</w:t>
+      </w:r>
+      <w:proofErr w:type="spellEnd"/>
+      <w:r>
+        <w:rPr>
+          <w:rFonts w:ascii="Calibri" w:hAnsi="Calibri" w:cs="Calibri"/>
+        </w:rPr>
+        <w:t xml:space="preserve"> a </w:t>
+      </w:r>
+      <w:proofErr w:type="spellStart"/>
+      <w:r>
+        <w:rPr>
+          <w:rFonts w:ascii="Calibri" w:hAnsi="Calibri" w:cs="Calibri"/>
+        </w:rPr>
+        <w:t>készleteket</w:t>
+      </w:r>
+      <w:proofErr w:type="spellEnd"/>
+      <w:r>
+        <w:rPr>
+          <w:rFonts w:ascii="Calibri" w:hAnsi="Calibri" w:cs="Calibri"/>
+        </w:rPr>
+        <w:t xml:space="preserve"> </w:t>
+      </w:r>
+      <w:proofErr w:type="spellStart"/>
+      <w:r>
+        <w:rPr>
+          <w:rFonts w:ascii="Calibri" w:hAnsi="Calibri" w:cs="Calibri"/>
+        </w:rPr>
+        <w:t>boltonként</w:t>
+      </w:r>
+      <w:proofErr w:type="spellEnd"/>
+    </w:p>
+    <w:p>
+      <w:pPr>
+        <w:numPr>
+          <w:ilvl w:val="0"/>
+          <w:numId w:val="4"/>
+        </w:numPr>
+        <w:spacing w:after="40"/>
         <w:rPr>
           <w:rFonts w:ascii="Calibri" w:eastAsia="Times New Roman" w:hAnsi="Calibri" w:cs="Calibri"/>
           <w:b/>
           <w:bCs/>
           <w:lang w:val="hu-HU" w:eastAsia="hu-HU"/>
         </w:rPr>
-        <w:t>Kosár</w:t>
-      </w:r>
+      </w:pPr>
+      <w:proofErr w:type="spellStart"/>
+      <w:r>
+        <w:rPr>
+          <w:rFonts w:ascii="Calibri" w:hAnsi="Calibri" w:cs="Calibri"/>
+          <w:b/>
+          <w:bCs/>
+        </w:rPr>
+        <w:t>Készlet</w:t>
+      </w:r>
+      <w:proofErr w:type="spellEnd"/>
+      <w:r>
+        <w:rPr>
+          <w:rFonts w:ascii="Calibri" w:hAnsi="Calibri" w:cs="Calibri"/>
+          <w:b/>
+          <w:bCs/>
+        </w:rPr>
+        <w:t xml:space="preserve"> </w:t>
+      </w:r>
+      <w:proofErr w:type="spellStart"/>
+      <w:r>
+        <w:rPr>
+          <w:rFonts w:ascii="Calibri" w:hAnsi="Calibri" w:cs="Calibri"/>
+          <w:b/>
+          <w:bCs/>
+        </w:rPr>
+        <w:t>kimerülésének</w:t>
+      </w:r>
+      <w:proofErr w:type="spellEnd"/>
+      <w:r>
+        <w:rPr>
+          <w:rFonts w:ascii="Calibri" w:hAnsi="Calibri" w:cs="Calibri"/>
+          <w:b/>
+          <w:bCs/>
+        </w:rPr>
+        <w:t xml:space="preserve"> </w:t>
+      </w:r>
+      <w:proofErr w:type="spellStart"/>
+      <w:r>
+        <w:rPr>
+          <w:rFonts w:ascii="Calibri" w:hAnsi="Calibri" w:cs="Calibri"/>
+          <w:b/>
+          <w:bCs/>
+        </w:rPr>
+        <w:t>figyelése</w:t>
+      </w:r>
+      <w:proofErr w:type="spellEnd"/>
+      <w:r>
+        <w:rPr>
+          <w:rFonts w:ascii="Calibri" w:hAnsi="Calibri" w:cs="Calibri"/>
+          <w:b/>
+          <w:bCs/>
+        </w:rPr>
+        <w:t xml:space="preserve">: </w:t>
+      </w:r>
+    </w:p>
+    <w:p>
+      <w:pPr>
+        <w:pStyle w:val="Listaszerbekezds"/>
+        <w:numPr>
+          <w:ilvl w:val="0"/>
+          <w:numId w:val="16"/>
+        </w:numPr>
+        <w:spacing w:after="40"/>
+        <w:rPr>
+          <w:rFonts w:ascii="Calibri" w:eastAsia="Times New Roman" w:hAnsi="Calibri" w:cs="Calibri"/>
+          <w:lang w:val="hu-HU" w:eastAsia="hu-HU"/>
+        </w:rPr>
+      </w:pPr>
+      <w:r>
+        <w:rPr>
+          <w:rFonts w:ascii="Calibri" w:hAnsi="Calibri" w:cs="Calibri"/>
+        </w:rPr>
+        <w:t xml:space="preserve">A </w:t>
+      </w:r>
+      <w:proofErr w:type="spellStart"/>
+      <w:r>
+        <w:rPr>
+          <w:rFonts w:ascii="Calibri" w:hAnsi="Calibri" w:cs="Calibri"/>
+        </w:rPr>
+        <w:t>rendszer</w:t>
+      </w:r>
+      <w:proofErr w:type="spellEnd"/>
+      <w:r>
+        <w:rPr>
+          <w:rFonts w:ascii="Calibri" w:hAnsi="Calibri" w:cs="Calibri"/>
+        </w:rPr>
+        <w:t xml:space="preserve"> </w:t>
+      </w:r>
+      <w:proofErr w:type="spellStart"/>
+      <w:r>
+        <w:rPr>
+          <w:rFonts w:ascii="Calibri" w:hAnsi="Calibri" w:cs="Calibri"/>
+        </w:rPr>
+        <w:t>figyelmeztetést</w:t>
+      </w:r>
+      <w:proofErr w:type="spellEnd"/>
+      <w:r>
+        <w:rPr>
+          <w:rFonts w:ascii="Calibri" w:hAnsi="Calibri" w:cs="Calibri"/>
+        </w:rPr>
+        <w:t xml:space="preserve"> </w:t>
+      </w:r>
+      <w:proofErr w:type="spellStart"/>
+      <w:r>
+        <w:rPr>
+          <w:rFonts w:ascii="Calibri" w:hAnsi="Calibri" w:cs="Calibri"/>
+        </w:rPr>
+        <w:t>küld</w:t>
+      </w:r>
+      <w:proofErr w:type="spellEnd"/>
+      <w:r>
+        <w:rPr>
+          <w:rFonts w:ascii="Calibri" w:hAnsi="Calibri" w:cs="Calibri"/>
+        </w:rPr>
+        <w:t xml:space="preserve">, ha </w:t>
+      </w:r>
+      <w:proofErr w:type="spellStart"/>
+      <w:r>
+        <w:rPr>
+          <w:rFonts w:ascii="Calibri" w:hAnsi="Calibri" w:cs="Calibri"/>
+        </w:rPr>
+        <w:t>egy</w:t>
+      </w:r>
+      <w:proofErr w:type="spellEnd"/>
+      <w:r>
+        <w:rPr>
+          <w:rFonts w:ascii="Calibri" w:hAnsi="Calibri" w:cs="Calibri"/>
+        </w:rPr>
+        <w:t xml:space="preserve"> </w:t>
+      </w:r>
+      <w:proofErr w:type="spellStart"/>
+      <w:r>
+        <w:rPr>
+          <w:rFonts w:ascii="Calibri" w:hAnsi="Calibri" w:cs="Calibri"/>
+        </w:rPr>
+        <w:t>termék</w:t>
+      </w:r>
+      <w:proofErr w:type="spellEnd"/>
+      <w:r>
+        <w:rPr>
+          <w:rFonts w:ascii="Calibri" w:hAnsi="Calibri" w:cs="Calibri"/>
+        </w:rPr>
+        <w:t xml:space="preserve"> </w:t>
+      </w:r>
+      <w:proofErr w:type="spellStart"/>
+      <w:r>
+        <w:rPr>
+          <w:rFonts w:ascii="Calibri" w:hAnsi="Calibri" w:cs="Calibri"/>
+        </w:rPr>
+        <w:t>készlete</w:t>
+      </w:r>
+      <w:proofErr w:type="spellEnd"/>
+      <w:r>
+        <w:rPr>
+          <w:rFonts w:ascii="Calibri" w:hAnsi="Calibri" w:cs="Calibri"/>
+        </w:rPr>
+        <w:t xml:space="preserve"> </w:t>
+      </w:r>
+      <w:proofErr w:type="spellStart"/>
+      <w:r>
+        <w:rPr>
+          <w:rFonts w:ascii="Calibri" w:hAnsi="Calibri" w:cs="Calibri"/>
+        </w:rPr>
+        <w:t>kimerül</w:t>
+      </w:r>
+      <w:proofErr w:type="spellEnd"/>
+    </w:p>
+    <w:p>
+      <w:pPr>
+        <w:numPr>
+          <w:ilvl w:val="0"/>
+          <w:numId w:val="4"/>
+        </w:numPr>
+        <w:spacing w:after="40"/>
+        <w:rPr>
+          <w:rFonts w:ascii="Calibri" w:eastAsia="Times New Roman" w:hAnsi="Calibri" w:cs="Calibri"/>
+          <w:lang w:val="hu-HU" w:eastAsia="hu-HU"/>
+        </w:rPr>
+      </w:pPr>
       <w:r>
         <w:rPr>
           <w:rFonts w:ascii="Calibri" w:eastAsia="Times New Roman" w:hAnsi="Calibri" w:cs="Calibri"/>
@@ -3170,7 +3463,7 @@
           <w:bCs/>
           <w:lang w:val="hu-HU" w:eastAsia="hu-HU"/>
         </w:rPr>
-        <w:t>:</w:t>
+        <w:t>Kosár:</w:t>
       </w:r>
     </w:p>
     <w:p>
@@ -28331,7 +28624,7 @@
 </file>
 
 <file path=word/numbering.xml><?xml version="1.0" encoding="utf-8"?>
-<w:numbering xmlns:wpc="http://schemas.microsoft.com/office/word/2010/wordprocessingCanvas" xmlns:cx="http://schemas.microsoft.com/office/drawing/2014/chartex" xmlns:cx1="http://schemas.microsoft.com/office/drawing/2015/9/8/chartex" xmlns:cx2="http://schemas.microsoft.com/office/drawing/2015/10/21/chartex" xmlns:cx3="http://schemas.microsoft.com/office/drawing/2016/5/9/chartex" xmlns:cx4="http://schemas.microsoft.com/office/drawing/2016/5/10/chartex" xmlns:cx5="http://schemas.microsoft.com/office/drawing/2016/5/11/chartex" xmlns:cx6="http://schemas.microsoft.com/office/drawing/2016/5/12/chartex" xmlns:cx7="http://schemas.microsoft.com/office/drawing/2016/5/13/chartex" xmlns:cx8="http://schemas.microsoft.com/office/drawing/2016/5/14/chartex" xmlns:mc="http://schemas.openxmlformats.org/markup-compatibility/2006" xmlns:aink="http://schemas.microsoft.com/office/drawing/2016/ink" xmlns:am3d="http://schemas.microsoft.com/office/drawing/2017/model3d" xmlns:o="urn:schemas-microsoft-com:office:office" xmlns:oel="http://schemas.microsoft.com/office/2019/extlst" xmlns:r="http://schemas.openxmlformats.org/officeDocument/2006/relationships" xmlns:m="http://schemas.openxmlformats.org/officeDocument/2006/math" xmlns:v="urn:schemas-microsoft-com:vml" xmlns:wp14="http://schemas.microsoft.com/office/word/2010/wordprocessingDrawing" xmlns:wp="http://schemas.openxmlformats.org/drawingml/2006/wordprocessingDrawing" xmlns:w10="urn:schemas-microsoft-com:office:word" xmlns:w="http://schemas.openxmlformats.org/wordprocessingml/2006/main" xmlns:w14="http://schemas.microsoft.com/office/word/2010/wordml" xmlns:w15="http://schemas.microsoft.com/office/word/2012/wordml" xmlns:w16cex="http://schemas.microsoft.com/office/word/2018/wordml/cex" xmlns:w16cid="http://schemas.microsoft.com/office/word/2016/wordml/cid" xmlns:w16="http://schemas.microsoft.com/office/word/2018/wordml" xmlns:w16sdtdh="http://schemas.microsoft.com/office/word/2020/wordml/sdtdatahash" xmlns:w16se="http://schemas.microsoft.com/office/word/2015/wordml/symex" xmlns:wpg="http://schemas.microsoft.com/office/word/2010/wordprocessingGroup" xmlns:wpi="http://schemas.microsoft.com/office/word/2010/wordprocessingInk" xmlns:wne="http://schemas.microsoft.com/office/word/2006/wordml" xmlns:wps="http://schemas.microsoft.com/office/word/2010/wordprocessingShape" mc:Ignorable="w14 w15 w16se w16cid w16 w16cex w16sdtdh wp14">
+<w:numbering xmlns:wpc="http://schemas.microsoft.com/office/word/2010/wordprocessingCanvas" xmlns:cx="http://schemas.microsoft.com/office/drawing/2014/chartex" xmlns:cx1="http://schemas.microsoft.com/office/drawing/2015/9/8/chartex" xmlns:cx2="http://schemas.microsoft.com/office/drawing/2015/10/21/chartex" xmlns:cx3="http://schemas.microsoft.com/office/drawing/2016/5/9/chartex" xmlns:cx4="http://schemas.microsoft.com/office/drawing/2016/5/10/chartex" xmlns:cx5="http://schemas.microsoft.com/office/drawing/2016/5/11/chartex" xmlns:cx6="http://schemas.microsoft.com/office/drawing/2016/5/12/chartex" xmlns:cx7="http://schemas.microsoft.com/office/drawing/2016/5/13/chartex" xmlns:cx8="http://schemas.microsoft.com/office/drawing/2016/5/14/chartex" xmlns:mc="http://schemas.openxmlformats.org/markup-compatibility/2006" xmlns:aink="http://schemas.microsoft.com/office/drawing/2016/ink" xmlns:am3d="http://schemas.microsoft.com/office/drawing/2017/model3d" xmlns:o="urn:schemas-microsoft-com:office:office" xmlns:oel="http://schemas.microsoft.com/office/2019/extlst" xmlns:r="http://schemas.openxmlformats.org/officeDocument/2006/relationships" xmlns:m="http://schemas.openxmlformats.org/officeDocument/2006/math" xmlns:v="urn:schemas-microsoft-com:vml" xmlns:wp14="http://schemas.microsoft.com/office/word/2010/wordprocessingDrawing" xmlns:wp="http://schemas.openxmlformats.org/drawingml/2006/wordprocessingDrawing" xmlns:w10="urn:schemas-microsoft-com:office:word" xmlns:w="http://schemas.openxmlformats.org/wordprocessingml/2006/main" xmlns:w14="http://schemas.microsoft.com/office/word/2010/wordml" xmlns:w15="http://schemas.microsoft.com/office/word/2012/wordml" xmlns:w16cex="http://schemas.microsoft.com/office/word/2018/wordml/cex" xmlns:w16cid="http://schemas.microsoft.com/office/word/2016/wordml/cid" xmlns:w16="http://schemas.microsoft.com/office/word/2018/wordml" xmlns:w16du="http://schemas.microsoft.com/office/word/2023/wordml/word16du" xmlns:w16sdtdh="http://schemas.microsoft.com/office/word/2020/wordml/sdtdatahash" xmlns:w16se="http://schemas.microsoft.com/office/word/2015/wordml/symex" xmlns:wpg="http://schemas.microsoft.com/office/word/2010/wordprocessingGroup" xmlns:wpi="http://schemas.microsoft.com/office/word/2010/wordprocessingInk" xmlns:wne="http://schemas.microsoft.com/office/word/2006/wordml" xmlns:wps="http://schemas.microsoft.com/office/word/2010/wordprocessingShape" mc:Ignorable="w14 w15 w16se w16cid w16 w16cex w16sdtdh w16du wp14">
   <w:abstractNum w:abstractNumId="0" w15:restartNumberingAfterBreak="0">
     <w:nsid w:val="097B7477"/>
     <w:multiLevelType w:val="multilevel"/>
@@ -28882,6 +29175,120 @@
     </w:lvl>
   </w:abstractNum>
   <w:abstractNum w:abstractNumId="5" w15:restartNumberingAfterBreak="0">
+    <w:nsid w:val="1B2631F7"/>
+    <w:multiLevelType w:val="hybridMultilevel"/>
+    <w:tmpl w:val="D99499EA"/>
+    <w:lvl w:ilvl="0" w:tplc="CA220420">
+      <w:start w:val="1"/>
+      <w:numFmt w:val="bullet"/>
+      <w:lvlText w:val=""/>
+      <w:lvlJc w:val="left"/>
+      <w:pPr>
+        <w:ind w:left="1440" w:hanging="360"/>
+      </w:pPr>
+      <w:rPr>
+        <w:rFonts w:ascii="Wingdings" w:hAnsi="Wingdings" w:hint="default"/>
+        <w:color w:val="546248"/>
+      </w:rPr>
+    </w:lvl>
+    <w:lvl w:ilvl="1" w:tplc="040E0003" w:tentative="1">
+      <w:start w:val="1"/>
+      <w:numFmt w:val="bullet"/>
+      <w:lvlText w:val="o"/>
+      <w:lvlJc w:val="left"/>
+      <w:pPr>
+        <w:ind w:left="2160" w:hanging="360"/>
+      </w:pPr>
+      <w:rPr>
+        <w:rFonts w:ascii="Courier New" w:hAnsi="Courier New" w:cs="Courier New" w:hint="default"/>
+      </w:rPr>
+    </w:lvl>
+    <w:lvl w:ilvl="2" w:tplc="040E0005" w:tentative="1">
+      <w:start w:val="1"/>
+      <w:numFmt w:val="bullet"/>
+      <w:lvlText w:val=""/>
+      <w:lvlJc w:val="left"/>
+      <w:pPr>
+        <w:ind w:left="2880" w:hanging="360"/>
+      </w:pPr>
+      <w:rPr>
+        <w:rFonts w:ascii="Wingdings" w:hAnsi="Wingdings" w:hint="default"/>
+      </w:rPr>
+    </w:lvl>
+    <w:lvl w:ilvl="3" w:tplc="040E0001" w:tentative="1">
+      <w:start w:val="1"/>
+      <w:numFmt w:val="bullet"/>
+      <w:lvlText w:val=""/>
+      <w:lvlJc w:val="left"/>
+      <w:pPr>
+        <w:ind w:left="3600" w:hanging="360"/>
+      </w:pPr>
+      <w:rPr>
+        <w:rFonts w:ascii="Symbol" w:hAnsi="Symbol" w:hint="default"/>
+      </w:rPr>
+    </w:lvl>
+    <w:lvl w:ilvl="4" w:tplc="040E0003" w:tentative="1">
+      <w:start w:val="1"/>
+      <w:numFmt w:val="bullet"/>
+      <w:lvlText w:val="o"/>
+      <w:lvlJc w:val="left"/>
+      <w:pPr>
+        <w:ind w:left="4320" w:hanging="360"/>
+      </w:pPr>
+      <w:rPr>
+        <w:rFonts w:ascii="Courier New" w:hAnsi="Courier New" w:cs="Courier New" w:hint="default"/>
+      </w:rPr>
+    </w:lvl>
+    <w:lvl w:ilvl="5" w:tplc="040E0005" w:tentative="1">
+      <w:start w:val="1"/>
+      <w:numFmt w:val="bullet"/>
+      <w:lvlText w:val=""/>
+      <w:lvlJc w:val="left"/>
+      <w:pPr>
+        <w:ind w:left="5040" w:hanging="360"/>
+      </w:pPr>
+      <w:rPr>
+        <w:rFonts w:ascii="Wingdings" w:hAnsi="Wingdings" w:hint="default"/>
+      </w:rPr>
+    </w:lvl>
+    <w:lvl w:ilvl="6" w:tplc="040E0001" w:tentative="1">
+      <w:start w:val="1"/>
+      <w:numFmt w:val="bullet"/>
+      <w:lvlText w:val=""/>
+      <w:lvlJc w:val="left"/>
+      <w:pPr>
+        <w:ind w:left="5760" w:hanging="360"/>
+      </w:pPr>
+      <w:rPr>
+        <w:rFonts w:ascii="Symbol" w:hAnsi="Symbol" w:hint="default"/>
+      </w:rPr>
+    </w:lvl>
+    <w:lvl w:ilvl="7" w:tplc="040E0003" w:tentative="1">
+      <w:start w:val="1"/>
+      <w:numFmt w:val="bullet"/>
+      <w:lvlText w:val="o"/>
+      <w:lvlJc w:val="left"/>
+      <w:pPr>
+        <w:ind w:left="6480" w:hanging="360"/>
+      </w:pPr>
+      <w:rPr>
+        <w:rFonts w:ascii="Courier New" w:hAnsi="Courier New" w:cs="Courier New" w:hint="default"/>
+      </w:rPr>
+    </w:lvl>
+    <w:lvl w:ilvl="8" w:tplc="040E0005" w:tentative="1">
+      <w:start w:val="1"/>
+      <w:numFmt w:val="bullet"/>
+      <w:lvlText w:val=""/>
+      <w:lvlJc w:val="left"/>
+      <w:pPr>
+        <w:ind w:left="7200" w:hanging="360"/>
+      </w:pPr>
+      <w:rPr>
+        <w:rFonts w:ascii="Wingdings" w:hAnsi="Wingdings" w:hint="default"/>
+      </w:rPr>
+    </w:lvl>
+  </w:abstractNum>
+  <w:abstractNum w:abstractNumId="6" w15:restartNumberingAfterBreak="0">
     <w:nsid w:val="1BEA0483"/>
     <w:multiLevelType w:val="hybridMultilevel"/>
     <w:tmpl w:val="B096F70C"/>
@@ -28973,7 +29380,7 @@
       </w:pPr>
     </w:lvl>
   </w:abstractNum>
-  <w:abstractNum w:abstractNumId="6" w15:restartNumberingAfterBreak="0">
+  <w:abstractNum w:abstractNumId="7" w15:restartNumberingAfterBreak="0">
     <w:nsid w:val="3C0668AC"/>
     <w:multiLevelType w:val="hybridMultilevel"/>
     <w:tmpl w:val="BBEE2164"/>
@@ -29089,7 +29496,7 @@
       </w:rPr>
     </w:lvl>
   </w:abstractNum>
-  <w:abstractNum w:abstractNumId="7" w15:restartNumberingAfterBreak="0">
+  <w:abstractNum w:abstractNumId="8" w15:restartNumberingAfterBreak="0">
     <w:nsid w:val="432350DB"/>
     <w:multiLevelType w:val="hybridMultilevel"/>
     <w:tmpl w:val="6B6C9A0A"/>
@@ -29203,7 +29610,7 @@
       </w:rPr>
     </w:lvl>
   </w:abstractNum>
-  <w:abstractNum w:abstractNumId="8" w15:restartNumberingAfterBreak="0">
+  <w:abstractNum w:abstractNumId="9" w15:restartNumberingAfterBreak="0">
     <w:nsid w:val="47426907"/>
     <w:multiLevelType w:val="hybridMultilevel"/>
     <w:tmpl w:val="FEC21CE8"/>
@@ -29317,7 +29724,7 @@
       </w:rPr>
     </w:lvl>
   </w:abstractNum>
-  <w:abstractNum w:abstractNumId="9" w15:restartNumberingAfterBreak="0">
+  <w:abstractNum w:abstractNumId="10" w15:restartNumberingAfterBreak="0">
     <w:nsid w:val="4AFB4EEE"/>
     <w:multiLevelType w:val="hybridMultilevel"/>
     <w:tmpl w:val="09FA2C2A"/>
@@ -29431,7 +29838,7 @@
       </w:rPr>
     </w:lvl>
   </w:abstractNum>
-  <w:abstractNum w:abstractNumId="10" w15:restartNumberingAfterBreak="0">
+  <w:abstractNum w:abstractNumId="11" w15:restartNumberingAfterBreak="0">
     <w:nsid w:val="4D003F5A"/>
     <w:multiLevelType w:val="multilevel"/>
     <w:tmpl w:val="4224D590"/>
@@ -29523,7 +29930,7 @@
       </w:pPr>
     </w:lvl>
   </w:abstractNum>
-  <w:abstractNum w:abstractNumId="11" w15:restartNumberingAfterBreak="0">
+  <w:abstractNum w:abstractNumId="12" w15:restartNumberingAfterBreak="0">
     <w:nsid w:val="56925AFA"/>
     <w:multiLevelType w:val="hybridMultilevel"/>
     <w:tmpl w:val="F5D23442"/>
@@ -29639,7 +30046,7 @@
       </w:rPr>
     </w:lvl>
   </w:abstractNum>
-  <w:abstractNum w:abstractNumId="12" w15:restartNumberingAfterBreak="0">
+  <w:abstractNum w:abstractNumId="13" w15:restartNumberingAfterBreak="0">
     <w:nsid w:val="5D88626D"/>
     <w:multiLevelType w:val="multilevel"/>
     <w:tmpl w:val="1D302172"/>
@@ -29759,7 +30166,7 @@
       </w:pPr>
     </w:lvl>
   </w:abstractNum>
-  <w:abstractNum w:abstractNumId="13" w15:restartNumberingAfterBreak="0">
+  <w:abstractNum w:abstractNumId="14" w15:restartNumberingAfterBreak="0">
     <w:nsid w:val="62B346A2"/>
     <w:multiLevelType w:val="hybridMultilevel"/>
     <w:tmpl w:val="EFDEC852"/>
@@ -29875,7 +30282,7 @@
       </w:rPr>
     </w:lvl>
   </w:abstractNum>
-  <w:abstractNum w:abstractNumId="14" w15:restartNumberingAfterBreak="0">
+  <w:abstractNum w:abstractNumId="15" w15:restartNumberingAfterBreak="0">
     <w:nsid w:val="630167D2"/>
     <w:multiLevelType w:val="hybridMultilevel"/>
     <w:tmpl w:val="9E2EC3E6"/>
@@ -29992,55 +30399,58 @@
     </w:lvl>
   </w:abstractNum>
   <w:num w:numId="1" w16cid:durableId="786507178">
-    <w:abstractNumId w:val="14"/>
+    <w:abstractNumId w:val="15"/>
   </w:num>
   <w:num w:numId="2" w16cid:durableId="462234400">
     <w:abstractNumId w:val="1"/>
   </w:num>
   <w:num w:numId="3" w16cid:durableId="844058410">
-    <w:abstractNumId w:val="6"/>
+    <w:abstractNumId w:val="7"/>
   </w:num>
   <w:num w:numId="4" w16cid:durableId="490415488">
-    <w:abstractNumId w:val="12"/>
+    <w:abstractNumId w:val="13"/>
   </w:num>
   <w:num w:numId="5" w16cid:durableId="246769515">
-    <w:abstractNumId w:val="9"/>
+    <w:abstractNumId w:val="10"/>
   </w:num>
   <w:num w:numId="6" w16cid:durableId="1073159041">
-    <w:abstractNumId w:val="8"/>
+    <w:abstractNumId w:val="9"/>
   </w:num>
   <w:num w:numId="7" w16cid:durableId="334769341">
     <w:abstractNumId w:val="2"/>
   </w:num>
   <w:num w:numId="8" w16cid:durableId="155460924">
-    <w:abstractNumId w:val="5"/>
+    <w:abstractNumId w:val="6"/>
   </w:num>
   <w:num w:numId="9" w16cid:durableId="467818328">
     <w:abstractNumId w:val="3"/>
   </w:num>
   <w:num w:numId="10" w16cid:durableId="2124685902">
-    <w:abstractNumId w:val="7"/>
+    <w:abstractNumId w:val="8"/>
   </w:num>
   <w:num w:numId="11" w16cid:durableId="1872718453">
-    <w:abstractNumId w:val="13"/>
+    <w:abstractNumId w:val="14"/>
   </w:num>
   <w:num w:numId="12" w16cid:durableId="697659638">
-    <w:abstractNumId w:val="10"/>
+    <w:abstractNumId w:val="11"/>
   </w:num>
   <w:num w:numId="13" w16cid:durableId="105202819">
     <w:abstractNumId w:val="0"/>
   </w:num>
   <w:num w:numId="14" w16cid:durableId="189531798">
-    <w:abstractNumId w:val="11"/>
+    <w:abstractNumId w:val="12"/>
   </w:num>
   <w:num w:numId="15" w16cid:durableId="1593736824">
     <w:abstractNumId w:val="4"/>
+  </w:num>
+  <w:num w:numId="16" w16cid:durableId="920289122">
+    <w:abstractNumId w:val="5"/>
   </w:num>
 </w:numbering>
 </file>
 
 <file path=word/styles.xml><?xml version="1.0" encoding="utf-8"?>
-<w:styles xmlns:mc="http://schemas.openxmlformats.org/markup-compatibility/2006" xmlns:r="http://schemas.openxmlformats.org/officeDocument/2006/relationships" xmlns:w="http://schemas.openxmlformats.org/wordprocessingml/2006/main" xmlns:w14="http://schemas.microsoft.com/office/word/2010/wordml" xmlns:w15="http://schemas.microsoft.com/office/word/2012/wordml" xmlns:w16cex="http://schemas.microsoft.com/office/word/2018/wordml/cex" xmlns:w16cid="http://schemas.microsoft.com/office/word/2016/wordml/cid" xmlns:w16="http://schemas.microsoft.com/office/word/2018/wordml" xmlns:w16sdtdh="http://schemas.microsoft.com/office/word/2020/wordml/sdtdatahash" xmlns:w16se="http://schemas.microsoft.com/office/word/2015/wordml/symex" mc:Ignorable="w14 w15 w16se w16cid w16 w16cex w16sdtdh">
+<w:styles xmlns:mc="http://schemas.openxmlformats.org/markup-compatibility/2006" xmlns:r="http://schemas.openxmlformats.org/officeDocument/2006/relationships" xmlns:w="http://schemas.openxmlformats.org/wordprocessingml/2006/main" xmlns:w14="http://schemas.microsoft.com/office/word/2010/wordml" xmlns:w15="http://schemas.microsoft.com/office/word/2012/wordml" xmlns:w16cex="http://schemas.microsoft.com/office/word/2018/wordml/cex" xmlns:w16cid="http://schemas.microsoft.com/office/word/2016/wordml/cid" xmlns:w16="http://schemas.microsoft.com/office/word/2018/wordml" xmlns:w16du="http://schemas.microsoft.com/office/word/2023/wordml/word16du" xmlns:w16sdtdh="http://schemas.microsoft.com/office/word/2020/wordml/sdtdatahash" xmlns:w16se="http://schemas.microsoft.com/office/word/2015/wordml/symex" mc:Ignorable="w14 w15 w16se w16cid w16 w16cex w16sdtdh w16du">
   <w:docDefaults>
     <w:rPrDefault>
       <w:rPr>

</xml_diff>